<commit_message>
FIX: change title of the Review
</commit_message>
<xml_diff>
--- a/Review/ShendrikDA_RK6-84_Review.docx
+++ b/Review/ShendrikDA_RK6-84_Review.docx
@@ -19,11 +19,11 @@
       </w:r>
       <w:proofErr w:type="spellStart"/>
       <w:r>
-        <w:t>Котельниковой</w:t>
+        <w:t>Шендрика</w:t>
       </w:r>
       <w:proofErr w:type="spellEnd"/>
       <w:r>
-        <w:t xml:space="preserve"> Елизаветы Юрьевны</w:t>
+        <w:t xml:space="preserve"> Даниила Андреевича</w:t>
       </w:r>
     </w:p>
     <w:p>
@@ -34,24 +34,38 @@
         <w:t xml:space="preserve">На тему: </w:t>
       </w:r>
       <w:r>
-        <w:t>«Разработка метода повышения производительности рендеринга групп 3</w:t>
-      </w:r>
-      <w:r>
-        <w:rPr>
+        <w:t>«</w:t>
+      </w:r>
+      <w:bookmarkStart w:id="0" w:name="_Hlk154154878"/>
+      <w:r>
+        <w:rPr>
+          <w:iCs/>
+        </w:rPr>
+        <w:t xml:space="preserve">Способы моделирования и создания анимаций для использования на движке </w:t>
+      </w:r>
+      <w:r>
+        <w:rPr>
+          <w:iCs/>
           <w:lang w:val="en-US"/>
         </w:rPr>
-        <w:t>d</w:t>
-      </w:r>
-      <w:r>
-        <w:t xml:space="preserve">-объектов на </w:t>
-      </w:r>
-      <w:proofErr w:type="spellStart"/>
-      <w:r>
         <w:t>Unreal</w:t>
       </w:r>
-      <w:proofErr w:type="spellEnd"/>
-      <w:r>
-        <w:t xml:space="preserve"> Engine 4»</w:t>
+      <w:r>
+        <w:rPr>
+          <w:iCs/>
+        </w:rPr>
+        <w:t xml:space="preserve"> </w:t>
+      </w:r>
+      <w:r>
+        <w:rPr>
+          <w:iCs/>
+          <w:lang w:val="en-US"/>
+        </w:rPr>
+        <w:t>Engine</w:t>
+      </w:r>
+      <w:bookmarkEnd w:id="0"/>
+      <w:r>
+        <w:t>»</w:t>
       </w:r>
     </w:p>
     <w:p>
@@ -72,14 +86,20 @@
         <w:rPr>
           <w:lang w:val="ru-RU"/>
         </w:rPr>
-        <w:t>Котельниковой</w:t>
+        <w:t>Шендрик</w:t>
       </w:r>
       <w:proofErr w:type="spellEnd"/>
       <w:r>
         <w:rPr>
           <w:lang w:val="ru-RU"/>
         </w:rPr>
-        <w:t xml:space="preserve"> Е.Ю. </w:t>
+        <w:t xml:space="preserve"> Д.А.</w:t>
+      </w:r>
+      <w:r>
+        <w:rPr>
+          <w:lang w:val="ru-RU"/>
+        </w:rPr>
+        <w:t xml:space="preserve"> </w:t>
       </w:r>
       <w:r>
         <w:rPr>

</xml_diff>